<commit_message>
Updates y desarrollo del segundo nivel
Aparte de cambiar algo el primer nivel, he desarrollado un segundo nivel
con un nuevo tipo de enemigos que disparan hacia arriba, plataformas
móviles, el nexo de unión entre el primer y el segundo nivel y alguna
cosilla más... a ver que os parece...
Faltaría, fundamentalmente, pensar en como va a ser el enemigo final y
como nos puede atacar y como le podemos atacar nosotros.
</commit_message>
<xml_diff>
--- a/docConcepto.docx
+++ b/docConcepto.docx
@@ -1176,10 +1176,19 @@
       <w:r>
         <w:rPr>
           <w:rFonts w:ascii="Comic Sans MS" w:hAnsi="Comic Sans MS" w:cs="Tahoma"/>
-          <w:sz w:val="28"/>
-          <w:szCs w:val="28"/>
-        </w:rPr>
-        <w:t xml:space="preserve">Mecánica de escalado: Si el zombi está en colisión con una caja, al pulsar </w:t>
+          <w:b/>
+          <w:sz w:val="28"/>
+          <w:szCs w:val="28"/>
+        </w:rPr>
+        <w:t>Mecánica de escalado:</w:t>
+      </w:r>
+      <w:r>
+        <w:rPr>
+          <w:rFonts w:ascii="Comic Sans MS" w:hAnsi="Comic Sans MS" w:cs="Tahoma"/>
+          <w:sz w:val="28"/>
+          <w:szCs w:val="28"/>
+        </w:rPr>
+        <w:t xml:space="preserve"> Si el zombi está en colisión con una caja, al pulsar </w:t>
       </w:r>
       <w:r>
         <w:rPr>
@@ -1302,10 +1311,19 @@
       <w:r>
         <w:rPr>
           <w:rFonts w:ascii="Comic Sans MS" w:hAnsi="Comic Sans MS" w:cs="Tahoma"/>
-          <w:sz w:val="28"/>
-          <w:szCs w:val="28"/>
-        </w:rPr>
-        <w:t xml:space="preserve">Disparos: El zombi podrá ir recogiendo munición (miembros humanos), que luego podrá lanzar a sus enemigos. En el HUD que se visualiza en la parte superior de la pantalla de juego, se puede ver la munición que tiene el zombi en todo momento en el juego. </w:t>
+          <w:b/>
+          <w:sz w:val="28"/>
+          <w:szCs w:val="28"/>
+        </w:rPr>
+        <w:t>Disparos:</w:t>
+      </w:r>
+      <w:r>
+        <w:rPr>
+          <w:rFonts w:ascii="Comic Sans MS" w:hAnsi="Comic Sans MS" w:cs="Tahoma"/>
+          <w:sz w:val="28"/>
+          <w:szCs w:val="28"/>
+        </w:rPr>
+        <w:t xml:space="preserve"> El zombi podrá ir recogiendo munición (miembros humanos), que luego podrá lanzar a sus enemigos. En el HUD que se visualiza en la parte superior de la pantalla de juego, se puede ver la munición que tiene el zombi en todo momento en el juego. </w:t>
       </w:r>
       <w:r>
         <w:rPr>
@@ -1348,10 +1366,19 @@
       <w:r>
         <w:rPr>
           <w:rFonts w:ascii="Comic Sans MS" w:hAnsi="Comic Sans MS" w:cs="Tahoma"/>
-          <w:sz w:val="28"/>
-          <w:szCs w:val="28"/>
-        </w:rPr>
-        <w:t xml:space="preserve">Ocultarse bajo tierra: Nuestro zombi puede ocultarse bajo tierra </w:t>
+          <w:b/>
+          <w:sz w:val="28"/>
+          <w:szCs w:val="28"/>
+        </w:rPr>
+        <w:t>Ocultarse bajo tierra:</w:t>
+      </w:r>
+      <w:r>
+        <w:rPr>
+          <w:rFonts w:ascii="Comic Sans MS" w:hAnsi="Comic Sans MS" w:cs="Tahoma"/>
+          <w:sz w:val="28"/>
+          <w:szCs w:val="28"/>
+        </w:rPr>
+        <w:t xml:space="preserve"> Nuestro zombi puede ocultarse bajo tierra </w:t>
       </w:r>
       <w:r>
         <w:rPr>
@@ -1460,10 +1487,19 @@
       <w:r>
         <w:rPr>
           <w:rFonts w:ascii="Comic Sans MS" w:hAnsi="Comic Sans MS" w:cs="Tahoma"/>
-          <w:sz w:val="28"/>
-          <w:szCs w:val="28"/>
-        </w:rPr>
-        <w:t>Mecánica de vidas: Nuestro zombi, dispondrá de tres vidas para lograr su objetivo. Si muere, y le quedan vidas, vuelve al principio del nivel. Si no le quedan vidas, finaliza la partida y se volverá a la pantalla de inicio. Las vidas se indican en un HUD (en la parte superior de la pantalla), y se regeneran en cada nivel.</w:t>
+          <w:b/>
+          <w:sz w:val="28"/>
+          <w:szCs w:val="28"/>
+        </w:rPr>
+        <w:t>Mecánica de vidas:</w:t>
+      </w:r>
+      <w:r>
+        <w:rPr>
+          <w:rFonts w:ascii="Comic Sans MS" w:hAnsi="Comic Sans MS" w:cs="Tahoma"/>
+          <w:sz w:val="28"/>
+          <w:szCs w:val="28"/>
+        </w:rPr>
+        <w:t xml:space="preserve"> Nuestro zombi, dispondrá de tres vidas para lograr su objetivo. Si muere, y le quedan vidas, vuelve al principio del nivel. Si no le quedan vidas, finaliza la partida y se volverá a la pantalla de inicio. Las vidas se indican en un HUD (en la parte superior de la pantalla), y se regeneran en cada nivel.</w:t>
       </w:r>
     </w:p>
     <w:p>
@@ -1509,10 +1545,19 @@
       <w:r>
         <w:rPr>
           <w:rFonts w:ascii="Comic Sans MS" w:hAnsi="Comic Sans MS" w:cs="Tahoma"/>
-          <w:sz w:val="28"/>
-          <w:szCs w:val="28"/>
-        </w:rPr>
-        <w:t>Niveles: Nuestro zombi tendrá que atravesar los jardines del edificio presidencial en el primer nivel, para luego entrar en el edificio presidencial y cumplir su cometido (resto de niveles).</w:t>
+          <w:b/>
+          <w:sz w:val="28"/>
+          <w:szCs w:val="28"/>
+        </w:rPr>
+        <w:t>Niveles:</w:t>
+      </w:r>
+      <w:r>
+        <w:rPr>
+          <w:rFonts w:ascii="Comic Sans MS" w:hAnsi="Comic Sans MS" w:cs="Tahoma"/>
+          <w:sz w:val="28"/>
+          <w:szCs w:val="28"/>
+        </w:rPr>
+        <w:t xml:space="preserve"> Nuestro zombi tendrá que atravesar los jardines del edificio presidencial en el primer nivel, para luego entrar en el edificio presidencial y cumplir su cometido (resto de niveles).</w:t>
       </w:r>
     </w:p>
     <w:p>
@@ -1537,22 +1582,18 @@
         <w:adjustRightInd w:val="0"/>
         <w:spacing w:after="0" w:line="240" w:lineRule="auto"/>
         <w:jc w:val="both"/>
-        <w:rPr>
-          <w:rFonts w:ascii="Comic Sans MS" w:hAnsi="Comic Sans MS" w:cs="Tahoma"/>
-          <w:sz w:val="28"/>
-          <w:szCs w:val="28"/>
-        </w:rPr>
-      </w:pPr>
-      <w:r>
-        <w:rPr>
-          <w:rFonts w:ascii="Comic Sans MS" w:hAnsi="Comic Sans MS" w:cs="Tahoma"/>
+      </w:pPr>
+      <w:r>
+        <w:rPr>
+          <w:rFonts w:ascii="Comic Sans MS" w:hAnsi="Comic Sans MS" w:cs="Tahoma"/>
+          <w:b/>
           <w:noProof/>
           <w:sz w:val="28"/>
           <w:szCs w:val="28"/>
           <w:lang w:val="es-ES" w:eastAsia="es-ES"/>
         </w:rPr>
         <w:drawing>
-          <wp:anchor distT="0" distB="0" distL="114300" distR="114300" simplePos="0" relativeHeight="251659264" behindDoc="0" locked="0" layoutInCell="1" allowOverlap="1" wp14:anchorId="6D7D87F6" wp14:editId="03D5EAE5">
+          <wp:anchor distT="0" distB="0" distL="114300" distR="114300" simplePos="0" relativeHeight="251659264" behindDoc="0" locked="0" layoutInCell="1" allowOverlap="1" wp14:anchorId="11C3B790" wp14:editId="1C65D406">
             <wp:simplePos x="0" y="0"/>
             <wp:positionH relativeFrom="margin">
               <wp:posOffset>4663440</wp:posOffset>
@@ -1610,10 +1651,19 @@
       <w:r>
         <w:rPr>
           <w:rFonts w:ascii="Comic Sans MS" w:hAnsi="Comic Sans MS" w:cs="Tahoma"/>
-          <w:sz w:val="28"/>
-          <w:szCs w:val="28"/>
-        </w:rPr>
-        <w:t xml:space="preserve">Enemigos: Serán los escoltas del presidente. Si colisionamos cuerpo a cuerpo con ellos, nuestro zombi morirá. </w:t>
+          <w:b/>
+          <w:sz w:val="28"/>
+          <w:szCs w:val="28"/>
+        </w:rPr>
+        <w:t>Enemigos:</w:t>
+      </w:r>
+      <w:r>
+        <w:rPr>
+          <w:rFonts w:ascii="Comic Sans MS" w:hAnsi="Comic Sans MS" w:cs="Tahoma"/>
+          <w:sz w:val="28"/>
+          <w:szCs w:val="28"/>
+        </w:rPr>
+        <w:t xml:space="preserve"> Serán los escoltas del presidente. Si colisionamos cuerpo a cuerpo con ellos, nuestro zombi morirá. </w:t>
       </w:r>
       <w:r>
         <w:rPr>
@@ -1627,31 +1677,181 @@
     <w:p>
       <w:pPr>
         <w:pStyle w:val="Prrafodelista"/>
+      </w:pPr>
+    </w:p>
+    <w:p>
+      <w:pPr>
+        <w:pStyle w:val="Prrafodelista"/>
+        <w:numPr>
+          <w:ilvl w:val="0"/>
+          <w:numId w:val="1"/>
+        </w:numPr>
         <w:autoSpaceDE w:val="0"/>
         <w:autoSpaceDN w:val="0"/>
         <w:adjustRightInd w:val="0"/>
         <w:spacing w:after="0" w:line="240" w:lineRule="auto"/>
         <w:jc w:val="both"/>
-        <w:rPr>
-          <w:rFonts w:ascii="Comic Sans MS" w:hAnsi="Comic Sans MS" w:cs="Tahoma"/>
-          <w:sz w:val="28"/>
-          <w:szCs w:val="28"/>
-        </w:rPr>
-      </w:pPr>
-    </w:p>
-    <w:p>
-      <w:pPr>
-        <w:autoSpaceDE w:val="0"/>
-        <w:autoSpaceDN w:val="0"/>
-        <w:adjustRightInd w:val="0"/>
-        <w:spacing w:after="0" w:line="240" w:lineRule="auto"/>
-        <w:jc w:val="both"/>
-        <w:rPr>
-          <w:rFonts w:ascii="Comic Sans MS" w:hAnsi="Comic Sans MS" w:cs="Tahoma"/>
-          <w:sz w:val="28"/>
-          <w:szCs w:val="28"/>
-        </w:rPr>
-      </w:pPr>
+      </w:pPr>
+      <w:r>
+        <w:rPr>
+          <w:noProof/>
+          <w:lang w:val="es-ES" w:eastAsia="es-ES"/>
+        </w:rPr>
+        <w:drawing>
+          <wp:anchor distT="0" distB="0" distL="114300" distR="114300" simplePos="0" relativeHeight="251660288" behindDoc="0" locked="0" layoutInCell="1" allowOverlap="1" wp14:anchorId="05D96DC8" wp14:editId="01553986">
+            <wp:simplePos x="0" y="0"/>
+            <wp:positionH relativeFrom="column">
+              <wp:posOffset>4834890</wp:posOffset>
+            </wp:positionH>
+            <wp:positionV relativeFrom="paragraph">
+              <wp:posOffset>361315</wp:posOffset>
+            </wp:positionV>
+            <wp:extent cx="638175" cy="1275715"/>
+            <wp:effectExtent l="0" t="0" r="0" b="0"/>
+            <wp:wrapSquare wrapText="bothSides"/>
+            <wp:docPr id="3" name="0 Imagen"/>
+            <wp:cNvGraphicFramePr>
+              <a:graphicFrameLocks xmlns:a="http://schemas.openxmlformats.org/drawingml/2006/main" noChangeAspect="1"/>
+            </wp:cNvGraphicFramePr>
+            <a:graphic xmlns:a="http://schemas.openxmlformats.org/drawingml/2006/main">
+              <a:graphicData uri="http://schemas.openxmlformats.org/drawingml/2006/picture">
+                <pic:pic xmlns:pic="http://schemas.openxmlformats.org/drawingml/2006/picture">
+                  <pic:nvPicPr>
+                    <pic:cNvPr id="0" name="enemies2.png"/>
+                    <pic:cNvPicPr/>
+                  </pic:nvPicPr>
+                  <pic:blipFill>
+                    <a:blip r:embed="rId11">
+                      <a:extLst>
+                        <a:ext uri="{28A0092B-C50C-407E-A947-70E740481C1C}">
+                          <a14:useLocalDpi xmlns:a14="http://schemas.microsoft.com/office/drawing/2010/main" val="0"/>
+                        </a:ext>
+                      </a:extLst>
+                    </a:blip>
+                    <a:stretch>
+                      <a:fillRect/>
+                    </a:stretch>
+                  </pic:blipFill>
+                  <pic:spPr>
+                    <a:xfrm>
+                      <a:off x="0" y="0"/>
+                      <a:ext cx="638175" cy="1275715"/>
+                    </a:xfrm>
+                    <a:prstGeom prst="rect">
+                      <a:avLst/>
+                    </a:prstGeom>
+                  </pic:spPr>
+                </pic:pic>
+              </a:graphicData>
+            </a:graphic>
+            <wp14:sizeRelH relativeFrom="page">
+              <wp14:pctWidth>0</wp14:pctWidth>
+            </wp14:sizeRelH>
+            <wp14:sizeRelV relativeFrom="page">
+              <wp14:pctHeight>0</wp14:pctHeight>
+            </wp14:sizeRelV>
+          </wp:anchor>
+        </w:drawing>
+      </w:r>
+      <w:r>
+        <w:rPr>
+          <w:rFonts w:ascii="Comic Sans MS" w:hAnsi="Comic Sans MS" w:cs="Tahoma"/>
+          <w:b/>
+          <w:sz w:val="28"/>
+          <w:szCs w:val="28"/>
+        </w:rPr>
+        <w:t>Enemigos</w:t>
+      </w:r>
+      <w:r>
+        <w:rPr>
+          <w:rFonts w:ascii="Comic Sans MS" w:hAnsi="Comic Sans MS" w:cs="Tahoma"/>
+          <w:b/>
+          <w:sz w:val="28"/>
+          <w:szCs w:val="28"/>
+        </w:rPr>
+        <w:t xml:space="preserve"> del edificio</w:t>
+      </w:r>
+      <w:r>
+        <w:rPr>
+          <w:rFonts w:ascii="Comic Sans MS" w:hAnsi="Comic Sans MS" w:cs="Tahoma"/>
+          <w:b/>
+          <w:sz w:val="28"/>
+          <w:szCs w:val="28"/>
+        </w:rPr>
+        <w:t>:</w:t>
+      </w:r>
+      <w:r>
+        <w:rPr>
+          <w:rFonts w:ascii="Comic Sans MS" w:hAnsi="Comic Sans MS" w:cs="Tahoma"/>
+          <w:sz w:val="28"/>
+          <w:szCs w:val="28"/>
+        </w:rPr>
+        <w:t xml:space="preserve"> Serán los escoltas del presidente</w:t>
+      </w:r>
+      <w:r>
+        <w:rPr>
+          <w:rFonts w:ascii="Comic Sans MS" w:hAnsi="Comic Sans MS" w:cs="Tahoma"/>
+          <w:sz w:val="28"/>
+          <w:szCs w:val="28"/>
+        </w:rPr>
+        <w:t xml:space="preserve"> dentro del edificio presidencial</w:t>
+      </w:r>
+      <w:r>
+        <w:rPr>
+          <w:rFonts w:ascii="Comic Sans MS" w:hAnsi="Comic Sans MS" w:cs="Tahoma"/>
+          <w:sz w:val="28"/>
+          <w:szCs w:val="28"/>
+        </w:rPr>
+        <w:t xml:space="preserve">. Si colisionamos cuerpo a cuerpo </w:t>
+      </w:r>
+      <w:r>
+        <w:rPr>
+          <w:rFonts w:ascii="Comic Sans MS" w:hAnsi="Comic Sans MS" w:cs="Tahoma"/>
+          <w:sz w:val="28"/>
+          <w:szCs w:val="28"/>
+        </w:rPr>
+        <w:t>con ellos, nuestro zombi morirá</w:t>
+      </w:r>
+      <w:r>
+        <w:rPr>
+          <w:rFonts w:ascii="Comic Sans MS" w:hAnsi="Comic Sans MS" w:cs="Tahoma"/>
+          <w:sz w:val="28"/>
+          <w:szCs w:val="28"/>
+        </w:rPr>
+        <w:t>.</w:t>
+      </w:r>
+      <w:r>
+        <w:rPr>
+          <w:rFonts w:ascii="Comic Sans MS" w:hAnsi="Comic Sans MS" w:cs="Tahoma"/>
+          <w:sz w:val="28"/>
+          <w:szCs w:val="28"/>
+        </w:rPr>
+        <w:t xml:space="preserve"> Dispararán balas hacia arriba cuando el zombi pase por encima de ellos en ciertas zonas del segundo nivel.</w:t>
+      </w:r>
+      <w:r>
+        <w:rPr>
+          <w:rFonts w:ascii="Comic Sans MS" w:hAnsi="Comic Sans MS" w:cs="Tahoma"/>
+          <w:sz w:val="28"/>
+          <w:szCs w:val="28"/>
+        </w:rPr>
+        <w:t xml:space="preserve"> Si una de sus balas impacta contra nuestro zombi, este perderá una vida. </w:t>
+      </w:r>
+      <w:r>
+        <w:rPr>
+          <w:rFonts w:ascii="Comic Sans MS" w:hAnsi="Comic Sans MS" w:cs="Tahoma"/>
+          <w:sz w:val="28"/>
+          <w:szCs w:val="28"/>
+        </w:rPr>
+        <w:t>No hay forma de acabar con ellos… ¡</w:t>
+      </w:r>
+      <w:r>
+        <w:rPr>
+          <w:rFonts w:ascii="Comic Sans MS" w:hAnsi="Comic Sans MS" w:cs="Tahoma"/>
+          <w:sz w:val="28"/>
+          <w:szCs w:val="28"/>
+        </w:rPr>
+        <w:t>¡¡Solo ser rápido!!!</w:t>
+      </w:r>
       <w:bookmarkStart w:id="0" w:name="_GoBack"/>
       <w:bookmarkEnd w:id="0"/>
     </w:p>
@@ -1663,11 +1863,38 @@
         <w:spacing w:after="0" w:line="240" w:lineRule="auto"/>
         <w:jc w:val="both"/>
       </w:pPr>
+    </w:p>
+    <w:p>
+      <w:pPr>
+        <w:autoSpaceDE w:val="0"/>
+        <w:autoSpaceDN w:val="0"/>
+        <w:adjustRightInd w:val="0"/>
+        <w:spacing w:after="0" w:line="240" w:lineRule="auto"/>
+        <w:jc w:val="both"/>
+      </w:pPr>
+    </w:p>
+    <w:p>
+      <w:pPr>
+        <w:autoSpaceDE w:val="0"/>
+        <w:autoSpaceDN w:val="0"/>
+        <w:adjustRightInd w:val="0"/>
+        <w:spacing w:after="0" w:line="240" w:lineRule="auto"/>
+        <w:jc w:val="both"/>
+      </w:pPr>
+    </w:p>
+    <w:p>
+      <w:pPr>
+        <w:autoSpaceDE w:val="0"/>
+        <w:autoSpaceDN w:val="0"/>
+        <w:adjustRightInd w:val="0"/>
+        <w:spacing w:after="0" w:line="240" w:lineRule="auto"/>
+        <w:jc w:val="both"/>
+      </w:pPr>
       <w:r>
         <w:pict>
-          <v:shape id="_x0000_i1029" type="#_x0000_t136" style="width:257.25pt;height:31.5pt" fillcolor="red" strokecolor="black [3213]">
+          <v:shape id="_x0000_i1029" type="#_x0000_t136" style="width:257.25pt;height:33.75pt" fillcolor="red" strokecolor="black [3213]">
             <v:shadow on="t" color="red" offset="1pt,4pt" offset2="-2pt,4pt"/>
-            <v:textpath style="font-family:&quot;Comic Sans MS&quot;;v-text-kern:t" trim="t" fitpath="t" string="5.- Referentes "/>
+            <v:textpath style="font-family:&quot;Comic Sans MS&quot;;v-text-kern:t" trim="t" fitpath="t" string="5.- Riesgos "/>
           </v:shape>
         </w:pict>
       </w:r>
@@ -1692,125 +1919,103 @@
     </w:p>
     <w:p>
       <w:pPr>
+        <w:pStyle w:val="Prrafodelista"/>
+        <w:numPr>
+          <w:ilvl w:val="0"/>
+          <w:numId w:val="4"/>
+        </w:numPr>
         <w:autoSpaceDE w:val="0"/>
         <w:autoSpaceDN w:val="0"/>
         <w:adjustRightInd w:val="0"/>
         <w:spacing w:after="0" w:line="240" w:lineRule="auto"/>
         <w:jc w:val="both"/>
-      </w:pPr>
-    </w:p>
-    <w:p>
-      <w:pPr>
+        <w:rPr>
+          <w:rFonts w:ascii="Comic Sans MS" w:hAnsi="Comic Sans MS"/>
+        </w:rPr>
+      </w:pPr>
+      <w:r>
+        <w:rPr>
+          <w:rFonts w:ascii="Comic Sans MS" w:hAnsi="Comic Sans MS"/>
+          <w:sz w:val="28"/>
+          <w:szCs w:val="28"/>
+        </w:rPr>
+        <w:t>Dificultad para desarrollar niveles complejos.</w:t>
+      </w:r>
+    </w:p>
+    <w:p>
+      <w:pPr>
+        <w:pStyle w:val="Prrafodelista"/>
         <w:autoSpaceDE w:val="0"/>
         <w:autoSpaceDN w:val="0"/>
         <w:adjustRightInd w:val="0"/>
         <w:spacing w:after="0" w:line="240" w:lineRule="auto"/>
         <w:jc w:val="both"/>
-      </w:pPr>
-    </w:p>
-    <w:p>
-      <w:pPr>
+        <w:rPr>
+          <w:rFonts w:ascii="Comic Sans MS" w:hAnsi="Comic Sans MS"/>
+        </w:rPr>
+      </w:pPr>
+    </w:p>
+    <w:p>
+      <w:pPr>
+        <w:pStyle w:val="Prrafodelista"/>
+        <w:numPr>
+          <w:ilvl w:val="0"/>
+          <w:numId w:val="4"/>
+        </w:numPr>
         <w:autoSpaceDE w:val="0"/>
         <w:autoSpaceDN w:val="0"/>
         <w:adjustRightInd w:val="0"/>
         <w:spacing w:after="0" w:line="240" w:lineRule="auto"/>
         <w:jc w:val="both"/>
-      </w:pPr>
-    </w:p>
-    <w:p>
-      <w:pPr>
-        <w:autoSpaceDE w:val="0"/>
-        <w:autoSpaceDN w:val="0"/>
-        <w:adjustRightInd w:val="0"/>
-        <w:spacing w:after="0" w:line="240" w:lineRule="auto"/>
-        <w:jc w:val="both"/>
-      </w:pPr>
-    </w:p>
-    <w:p>
-      <w:pPr>
-        <w:autoSpaceDE w:val="0"/>
-        <w:autoSpaceDN w:val="0"/>
-        <w:adjustRightInd w:val="0"/>
-        <w:spacing w:after="0" w:line="240" w:lineRule="auto"/>
-        <w:jc w:val="both"/>
-      </w:pPr>
-    </w:p>
-    <w:p>
-      <w:pPr>
-        <w:autoSpaceDE w:val="0"/>
-        <w:autoSpaceDN w:val="0"/>
-        <w:adjustRightInd w:val="0"/>
-        <w:spacing w:after="0" w:line="240" w:lineRule="auto"/>
-        <w:jc w:val="both"/>
-      </w:pPr>
-    </w:p>
-    <w:p>
-      <w:pPr>
-        <w:autoSpaceDE w:val="0"/>
-        <w:autoSpaceDN w:val="0"/>
-        <w:adjustRightInd w:val="0"/>
-        <w:spacing w:after="0" w:line="240" w:lineRule="auto"/>
-        <w:jc w:val="both"/>
-      </w:pPr>
-    </w:p>
-    <w:p>
-      <w:pPr>
-        <w:autoSpaceDE w:val="0"/>
-        <w:autoSpaceDN w:val="0"/>
-        <w:adjustRightInd w:val="0"/>
-        <w:spacing w:after="0" w:line="240" w:lineRule="auto"/>
-        <w:jc w:val="both"/>
-      </w:pPr>
-    </w:p>
-    <w:p>
-      <w:pPr>
-        <w:autoSpaceDE w:val="0"/>
-        <w:autoSpaceDN w:val="0"/>
-        <w:adjustRightInd w:val="0"/>
-        <w:spacing w:after="0" w:line="240" w:lineRule="auto"/>
-        <w:jc w:val="both"/>
-      </w:pPr>
-    </w:p>
-    <w:p>
-      <w:pPr>
-        <w:autoSpaceDE w:val="0"/>
-        <w:autoSpaceDN w:val="0"/>
-        <w:adjustRightInd w:val="0"/>
-        <w:spacing w:after="0" w:line="240" w:lineRule="auto"/>
-        <w:jc w:val="both"/>
-      </w:pPr>
-      <w:r>
-        <w:pict>
-          <v:shape id="_x0000_i1030" type="#_x0000_t136" style="width:257.25pt;height:33.75pt" fillcolor="red" strokecolor="black [3213]">
-            <v:shadow on="t" color="red" offset="1pt,4pt" offset2="-2pt,4pt"/>
-            <v:textpath style="font-family:&quot;Comic Sans MS&quot;;v-text-kern:t" trim="t" fitpath="t" string="6.- Riesgos "/>
-          </v:shape>
-        </w:pict>
-      </w:r>
-    </w:p>
-    <w:p>
-      <w:pPr>
-        <w:autoSpaceDE w:val="0"/>
-        <w:autoSpaceDN w:val="0"/>
-        <w:adjustRightInd w:val="0"/>
-        <w:spacing w:after="0" w:line="240" w:lineRule="auto"/>
-        <w:jc w:val="both"/>
-      </w:pPr>
-    </w:p>
-    <w:p>
-      <w:pPr>
-        <w:autoSpaceDE w:val="0"/>
-        <w:autoSpaceDN w:val="0"/>
-        <w:adjustRightInd w:val="0"/>
-        <w:spacing w:after="0" w:line="240" w:lineRule="auto"/>
-        <w:jc w:val="both"/>
         <w:rPr>
           <w:rFonts w:ascii="Comic Sans MS" w:hAnsi="Comic Sans MS"/>
         </w:rPr>
       </w:pPr>
+      <w:r>
+        <w:rPr>
+          <w:rFonts w:ascii="Comic Sans MS" w:hAnsi="Comic Sans MS"/>
+          <w:sz w:val="28"/>
+          <w:szCs w:val="28"/>
+        </w:rPr>
+        <w:t xml:space="preserve">Debido a la creación manual de los </w:t>
+      </w:r>
+      <w:proofErr w:type="spellStart"/>
+      <w:r>
+        <w:rPr>
+          <w:rFonts w:ascii="Comic Sans MS" w:hAnsi="Comic Sans MS"/>
+          <w:sz w:val="28"/>
+          <w:szCs w:val="28"/>
+        </w:rPr>
+        <w:t>sprites</w:t>
+      </w:r>
+      <w:proofErr w:type="spellEnd"/>
+      <w:r>
+        <w:rPr>
+          <w:rFonts w:ascii="Comic Sans MS" w:hAnsi="Comic Sans MS"/>
+          <w:sz w:val="28"/>
+          <w:szCs w:val="28"/>
+        </w:rPr>
+        <w:t>, puede resultar</w:t>
+      </w:r>
+      <w:r>
+        <w:rPr>
+          <w:rFonts w:ascii="Comic Sans MS" w:hAnsi="Comic Sans MS"/>
+          <w:sz w:val="28"/>
+          <w:szCs w:val="28"/>
+        </w:rPr>
+        <w:t xml:space="preserve"> bastante</w:t>
+      </w:r>
+      <w:r>
+        <w:rPr>
+          <w:rFonts w:ascii="Comic Sans MS" w:hAnsi="Comic Sans MS"/>
+          <w:sz w:val="28"/>
+          <w:szCs w:val="28"/>
+        </w:rPr>
+        <w:t xml:space="preserve"> costoso crear animaciones para los personajes,….</w:t>
+      </w:r>
     </w:p>
     <w:sectPr>
-      <w:footerReference w:type="default" r:id="rId11"/>
+      <w:footerReference w:type="default" r:id="rId12"/>
       <w:pgSz w:w="11906" w:h="16838"/>
       <w:pgMar w:top="1417" w:right="1701" w:bottom="1417" w:left="1701" w:header="708" w:footer="708" w:gutter="0"/>
       <w:pgBorders w:offsetFrom="page">
@@ -1918,7 +2123,7 @@
               <w:szCs w:val="40"/>
               <w:lang w:val="es-ES"/>
             </w:rPr>
-            <w:t>2</w:t>
+            <w:t>4</w:t>
           </w:r>
           <w:r>
             <w:rPr>
@@ -2096,6 +2301,119 @@
     </w:lvl>
   </w:abstractNum>
   <w:abstractNum w:abstractNumId="1">
+    <w:nsid w:val="20BD3AD7"/>
+    <w:multiLevelType w:val="hybridMultilevel"/>
+    <w:tmpl w:val="339A232A"/>
+    <w:lvl w:ilvl="0" w:tplc="0C0A0001">
+      <w:start w:val="1"/>
+      <w:numFmt w:val="bullet"/>
+      <w:lvlText w:val=""/>
+      <w:lvlJc w:val="left"/>
+      <w:pPr>
+        <w:ind w:left="720" w:hanging="360"/>
+      </w:pPr>
+      <w:rPr>
+        <w:rFonts w:ascii="Symbol" w:hAnsi="Symbol" w:hint="default"/>
+      </w:rPr>
+    </w:lvl>
+    <w:lvl w:ilvl="1" w:tplc="0C0A0003" w:tentative="1">
+      <w:start w:val="1"/>
+      <w:numFmt w:val="bullet"/>
+      <w:lvlText w:val="o"/>
+      <w:lvlJc w:val="left"/>
+      <w:pPr>
+        <w:ind w:left="1440" w:hanging="360"/>
+      </w:pPr>
+      <w:rPr>
+        <w:rFonts w:ascii="Courier New" w:hAnsi="Courier New" w:cs="Courier New" w:hint="default"/>
+      </w:rPr>
+    </w:lvl>
+    <w:lvl w:ilvl="2" w:tplc="0C0A0005" w:tentative="1">
+      <w:start w:val="1"/>
+      <w:numFmt w:val="bullet"/>
+      <w:lvlText w:val=""/>
+      <w:lvlJc w:val="left"/>
+      <w:pPr>
+        <w:ind w:left="2160" w:hanging="360"/>
+      </w:pPr>
+      <w:rPr>
+        <w:rFonts w:ascii="Wingdings" w:hAnsi="Wingdings" w:hint="default"/>
+      </w:rPr>
+    </w:lvl>
+    <w:lvl w:ilvl="3" w:tplc="0C0A0001" w:tentative="1">
+      <w:start w:val="1"/>
+      <w:numFmt w:val="bullet"/>
+      <w:lvlText w:val=""/>
+      <w:lvlJc w:val="left"/>
+      <w:pPr>
+        <w:ind w:left="2880" w:hanging="360"/>
+      </w:pPr>
+      <w:rPr>
+        <w:rFonts w:ascii="Symbol" w:hAnsi="Symbol" w:hint="default"/>
+      </w:rPr>
+    </w:lvl>
+    <w:lvl w:ilvl="4" w:tplc="0C0A0003" w:tentative="1">
+      <w:start w:val="1"/>
+      <w:numFmt w:val="bullet"/>
+      <w:lvlText w:val="o"/>
+      <w:lvlJc w:val="left"/>
+      <w:pPr>
+        <w:ind w:left="3600" w:hanging="360"/>
+      </w:pPr>
+      <w:rPr>
+        <w:rFonts w:ascii="Courier New" w:hAnsi="Courier New" w:cs="Courier New" w:hint="default"/>
+      </w:rPr>
+    </w:lvl>
+    <w:lvl w:ilvl="5" w:tplc="0C0A0005" w:tentative="1">
+      <w:start w:val="1"/>
+      <w:numFmt w:val="bullet"/>
+      <w:lvlText w:val=""/>
+      <w:lvlJc w:val="left"/>
+      <w:pPr>
+        <w:ind w:left="4320" w:hanging="360"/>
+      </w:pPr>
+      <w:rPr>
+        <w:rFonts w:ascii="Wingdings" w:hAnsi="Wingdings" w:hint="default"/>
+      </w:rPr>
+    </w:lvl>
+    <w:lvl w:ilvl="6" w:tplc="0C0A0001" w:tentative="1">
+      <w:start w:val="1"/>
+      <w:numFmt w:val="bullet"/>
+      <w:lvlText w:val=""/>
+      <w:lvlJc w:val="left"/>
+      <w:pPr>
+        <w:ind w:left="5040" w:hanging="360"/>
+      </w:pPr>
+      <w:rPr>
+        <w:rFonts w:ascii="Symbol" w:hAnsi="Symbol" w:hint="default"/>
+      </w:rPr>
+    </w:lvl>
+    <w:lvl w:ilvl="7" w:tplc="0C0A0003" w:tentative="1">
+      <w:start w:val="1"/>
+      <w:numFmt w:val="bullet"/>
+      <w:lvlText w:val="o"/>
+      <w:lvlJc w:val="left"/>
+      <w:pPr>
+        <w:ind w:left="5760" w:hanging="360"/>
+      </w:pPr>
+      <w:rPr>
+        <w:rFonts w:ascii="Courier New" w:hAnsi="Courier New" w:cs="Courier New" w:hint="default"/>
+      </w:rPr>
+    </w:lvl>
+    <w:lvl w:ilvl="8" w:tplc="0C0A0005" w:tentative="1">
+      <w:start w:val="1"/>
+      <w:numFmt w:val="bullet"/>
+      <w:lvlText w:val=""/>
+      <w:lvlJc w:val="left"/>
+      <w:pPr>
+        <w:ind w:left="6480" w:hanging="360"/>
+      </w:pPr>
+      <w:rPr>
+        <w:rFonts w:ascii="Wingdings" w:hAnsi="Wingdings" w:hint="default"/>
+      </w:rPr>
+    </w:lvl>
+  </w:abstractNum>
+  <w:abstractNum w:abstractNumId="2">
     <w:nsid w:val="30C24138"/>
     <w:multiLevelType w:val="hybridMultilevel"/>
     <w:tmpl w:val="9CF277C2"/>
@@ -2196,6 +2514,119 @@
       </w:rPr>
     </w:lvl>
     <w:lvl w:ilvl="8" w:tplc="040A0005" w:tentative="1">
+      <w:start w:val="1"/>
+      <w:numFmt w:val="bullet"/>
+      <w:lvlText w:val=""/>
+      <w:lvlJc w:val="left"/>
+      <w:pPr>
+        <w:ind w:left="6480" w:hanging="360"/>
+      </w:pPr>
+      <w:rPr>
+        <w:rFonts w:ascii="Wingdings" w:hAnsi="Wingdings" w:hint="default"/>
+      </w:rPr>
+    </w:lvl>
+  </w:abstractNum>
+  <w:abstractNum w:abstractNumId="3">
+    <w:nsid w:val="33B13AC3"/>
+    <w:multiLevelType w:val="hybridMultilevel"/>
+    <w:tmpl w:val="F93AD6E0"/>
+    <w:lvl w:ilvl="0" w:tplc="0C0A0001">
+      <w:start w:val="1"/>
+      <w:numFmt w:val="bullet"/>
+      <w:lvlText w:val=""/>
+      <w:lvlJc w:val="left"/>
+      <w:pPr>
+        <w:ind w:left="720" w:hanging="360"/>
+      </w:pPr>
+      <w:rPr>
+        <w:rFonts w:ascii="Symbol" w:hAnsi="Symbol" w:hint="default"/>
+      </w:rPr>
+    </w:lvl>
+    <w:lvl w:ilvl="1" w:tplc="0C0A0003" w:tentative="1">
+      <w:start w:val="1"/>
+      <w:numFmt w:val="bullet"/>
+      <w:lvlText w:val="o"/>
+      <w:lvlJc w:val="left"/>
+      <w:pPr>
+        <w:ind w:left="1440" w:hanging="360"/>
+      </w:pPr>
+      <w:rPr>
+        <w:rFonts w:ascii="Courier New" w:hAnsi="Courier New" w:cs="Courier New" w:hint="default"/>
+      </w:rPr>
+    </w:lvl>
+    <w:lvl w:ilvl="2" w:tplc="0C0A0005" w:tentative="1">
+      <w:start w:val="1"/>
+      <w:numFmt w:val="bullet"/>
+      <w:lvlText w:val=""/>
+      <w:lvlJc w:val="left"/>
+      <w:pPr>
+        <w:ind w:left="2160" w:hanging="360"/>
+      </w:pPr>
+      <w:rPr>
+        <w:rFonts w:ascii="Wingdings" w:hAnsi="Wingdings" w:hint="default"/>
+      </w:rPr>
+    </w:lvl>
+    <w:lvl w:ilvl="3" w:tplc="0C0A0001" w:tentative="1">
+      <w:start w:val="1"/>
+      <w:numFmt w:val="bullet"/>
+      <w:lvlText w:val=""/>
+      <w:lvlJc w:val="left"/>
+      <w:pPr>
+        <w:ind w:left="2880" w:hanging="360"/>
+      </w:pPr>
+      <w:rPr>
+        <w:rFonts w:ascii="Symbol" w:hAnsi="Symbol" w:hint="default"/>
+      </w:rPr>
+    </w:lvl>
+    <w:lvl w:ilvl="4" w:tplc="0C0A0003" w:tentative="1">
+      <w:start w:val="1"/>
+      <w:numFmt w:val="bullet"/>
+      <w:lvlText w:val="o"/>
+      <w:lvlJc w:val="left"/>
+      <w:pPr>
+        <w:ind w:left="3600" w:hanging="360"/>
+      </w:pPr>
+      <w:rPr>
+        <w:rFonts w:ascii="Courier New" w:hAnsi="Courier New" w:cs="Courier New" w:hint="default"/>
+      </w:rPr>
+    </w:lvl>
+    <w:lvl w:ilvl="5" w:tplc="0C0A0005" w:tentative="1">
+      <w:start w:val="1"/>
+      <w:numFmt w:val="bullet"/>
+      <w:lvlText w:val=""/>
+      <w:lvlJc w:val="left"/>
+      <w:pPr>
+        <w:ind w:left="4320" w:hanging="360"/>
+      </w:pPr>
+      <w:rPr>
+        <w:rFonts w:ascii="Wingdings" w:hAnsi="Wingdings" w:hint="default"/>
+      </w:rPr>
+    </w:lvl>
+    <w:lvl w:ilvl="6" w:tplc="0C0A0001" w:tentative="1">
+      <w:start w:val="1"/>
+      <w:numFmt w:val="bullet"/>
+      <w:lvlText w:val=""/>
+      <w:lvlJc w:val="left"/>
+      <w:pPr>
+        <w:ind w:left="5040" w:hanging="360"/>
+      </w:pPr>
+      <w:rPr>
+        <w:rFonts w:ascii="Symbol" w:hAnsi="Symbol" w:hint="default"/>
+      </w:rPr>
+    </w:lvl>
+    <w:lvl w:ilvl="7" w:tplc="0C0A0003" w:tentative="1">
+      <w:start w:val="1"/>
+      <w:numFmt w:val="bullet"/>
+      <w:lvlText w:val="o"/>
+      <w:lvlJc w:val="left"/>
+      <w:pPr>
+        <w:ind w:left="5760" w:hanging="360"/>
+      </w:pPr>
+      <w:rPr>
+        <w:rFonts w:ascii="Courier New" w:hAnsi="Courier New" w:cs="Courier New" w:hint="default"/>
+      </w:rPr>
+    </w:lvl>
+    <w:lvl w:ilvl="8" w:tplc="0C0A0005" w:tentative="1">
       <w:start w:val="1"/>
       <w:numFmt w:val="bullet"/>
       <w:lvlText w:val=""/>
@@ -2212,7 +2643,13 @@
     <w:abstractNumId w:val="0"/>
   </w:num>
   <w:num w:numId="2">
+    <w:abstractNumId w:val="2"/>
+  </w:num>
+  <w:num w:numId="3">
     <w:abstractNumId w:val="1"/>
+  </w:num>
+  <w:num w:numId="4">
+    <w:abstractNumId w:val="3"/>
   </w:num>
 </w:numbering>
 </file>
@@ -2971,7 +3408,7 @@
 </file>
 
 <file path=customXml/itemProps1.xml><?xml version="1.0" encoding="utf-8"?>
-<ds:datastoreItem xmlns:ds="http://schemas.openxmlformats.org/officeDocument/2006/customXml" ds:itemID="{3453FFF8-B077-4159-B035-B21AD8030B93}">
+<ds:datastoreItem xmlns:ds="http://schemas.openxmlformats.org/officeDocument/2006/customXml" ds:itemID="{F4A4CD92-7C41-4121-AEB3-B971058EE968}">
   <ds:schemaRefs>
     <ds:schemaRef ds:uri="http://schemas.openxmlformats.org/officeDocument/2006/bibliography"/>
   </ds:schemaRefs>

</xml_diff>

<commit_message>
Actualizado docConcepto con enemigos voladores
</commit_message>
<xml_diff>
--- a/docConcepto.docx
+++ b/docConcepto.docx
@@ -1111,33 +1111,7 @@
           <w:sz w:val="28"/>
           <w:szCs w:val="28"/>
         </w:rPr>
-        <w:t xml:space="preserve">donde podemos movernos hacia la izquierda y hacia la derecha en el nivel. Además podemos saltar, aunque poca altura, al pulsar la tecla de </w:t>
-      </w:r>
-      <w:proofErr w:type="gramStart"/>
-      <w:r>
-        <w:rPr>
-          <w:rFonts w:ascii="Comic Sans MS" w:hAnsi="Comic Sans MS" w:cs="Tahoma"/>
-          <w:sz w:val="28"/>
-          <w:szCs w:val="28"/>
-        </w:rPr>
-        <w:t xml:space="preserve">dirección </w:t>
-      </w:r>
-      <w:proofErr w:type="gramEnd"/>
-      <w:r>
-        <w:rPr>
-          <w:rFonts w:ascii="Comic Sans MS" w:hAnsi="Comic Sans MS" w:cs="Tahoma"/>
-          <w:sz w:val="28"/>
-          <w:szCs w:val="28"/>
-        </w:rPr>
-        <w:sym w:font="Symbol" w:char="F0AD"/>
-      </w:r>
-      <w:r>
-        <w:rPr>
-          <w:rFonts w:ascii="Comic Sans MS" w:hAnsi="Comic Sans MS" w:cs="Tahoma"/>
-          <w:sz w:val="28"/>
-          <w:szCs w:val="28"/>
-        </w:rPr>
-        <w:t>.</w:t>
+        <w:t xml:space="preserve">donde podemos movernos hacia la izquierda y hacia la derecha en el nivel. </w:t>
       </w:r>
     </w:p>
     <w:p>
@@ -1549,6 +1523,7 @@
           <w:sz w:val="28"/>
           <w:szCs w:val="28"/>
         </w:rPr>
+        <w:lastRenderedPageBreak/>
         <w:t>Niveles:</w:t>
       </w:r>
       <w:r>
@@ -1687,7 +1662,23 @@
           <w:sz w:val="28"/>
           <w:szCs w:val="28"/>
         </w:rPr>
-        <w:t>Además, si nos acercamos a cierta distancia de ellos, sentirán nuestra presencia y nos empezarán a disparar. Si una de sus balas impacta contra nuestro zombi, este perderá una vida. La única forma de acabar con ellos, será arrojándoles miembros del cuerpo encontrados por el camino o sorprenderles bajo tierra.</w:t>
+        <w:t>Además, si nos acercamos a cierta distancia de ellos, sentirán nuestra presencia y nos empezarán a disparar. Si una de sus balas impacta contra nuestro zombi, este perderá una vida. La única forma de acabar con ellos, será arrojándoles miembros del cuerpo encontrados por el ca</w:t>
+      </w:r>
+      <w:r>
+        <w:rPr>
+          <w:rFonts w:ascii="Comic Sans MS" w:hAnsi="Comic Sans MS" w:cs="Tahoma"/>
+          <w:sz w:val="28"/>
+          <w:szCs w:val="28"/>
+        </w:rPr>
+        <w:t>mino</w:t>
+      </w:r>
+      <w:r>
+        <w:rPr>
+          <w:rFonts w:ascii="Comic Sans MS" w:hAnsi="Comic Sans MS" w:cs="Tahoma"/>
+          <w:sz w:val="28"/>
+          <w:szCs w:val="28"/>
+        </w:rPr>
+        <w:t>.</w:t>
       </w:r>
     </w:p>
     <w:p>
@@ -1815,6 +1806,68 @@
           <w:sz w:val="28"/>
           <w:szCs w:val="28"/>
         </w:rPr>
+        <w:t xml:space="preserve">Enemigos voladores: </w:t>
+      </w:r>
+      <w:r>
+        <w:rPr>
+          <w:rFonts w:ascii="Comic Sans MS" w:hAnsi="Comic Sans MS"/>
+          <w:sz w:val="28"/>
+          <w:szCs w:val="28"/>
+        </w:rPr>
+        <w:t>Son un tipo especial de enemigos que se encontrarán en ciertos puntos del juego. Este tipo de enemigos se mueven de izquierda a derecha flotando en el aire y cada cierto tiempo disparan una bala hacia abajo. Si una de sus balas impacta contra nuestro zombi, este perderá una vida. Además dichas balas pueden impactar contra nosotros aunque estemos ocultos bajo tierra.</w:t>
+      </w:r>
+    </w:p>
+    <w:p>
+      <w:pPr>
+        <w:pStyle w:val="Prrafodelista"/>
+      </w:pPr>
+    </w:p>
+    <w:p>
+      <w:pPr>
+        <w:pStyle w:val="Prrafodelista"/>
+      </w:pPr>
+    </w:p>
+    <w:p>
+      <w:pPr>
+        <w:pStyle w:val="Prrafodelista"/>
+      </w:pPr>
+    </w:p>
+    <w:p>
+      <w:pPr>
+        <w:pStyle w:val="Prrafodelista"/>
+      </w:pPr>
+    </w:p>
+    <w:p>
+      <w:pPr>
+        <w:pStyle w:val="Prrafodelista"/>
+      </w:pPr>
+    </w:p>
+    <w:p>
+      <w:pPr>
+        <w:pStyle w:val="Prrafodelista"/>
+      </w:pPr>
+    </w:p>
+    <w:p>
+      <w:pPr>
+        <w:pStyle w:val="Prrafodelista"/>
+        <w:numPr>
+          <w:ilvl w:val="0"/>
+          <w:numId w:val="1"/>
+        </w:numPr>
+        <w:autoSpaceDE w:val="0"/>
+        <w:autoSpaceDN w:val="0"/>
+        <w:adjustRightInd w:val="0"/>
+        <w:spacing w:after="0" w:line="240" w:lineRule="auto"/>
+        <w:jc w:val="both"/>
+      </w:pPr>
+      <w:r>
+        <w:rPr>
+          <w:rFonts w:ascii="Comic Sans MS" w:hAnsi="Comic Sans MS"/>
+          <w:b/>
+          <w:sz w:val="28"/>
+          <w:szCs w:val="28"/>
+        </w:rPr>
+        <w:lastRenderedPageBreak/>
         <w:t xml:space="preserve">Jefe final: </w:t>
       </w:r>
       <w:r>
@@ -1901,16 +1954,6 @@
     <w:p>
       <w:pPr>
         <w:pStyle w:val="Prrafodelista"/>
-        <w:rPr>
-          <w:rFonts w:ascii="Comic Sans MS" w:hAnsi="Comic Sans MS"/>
-          <w:sz w:val="28"/>
-          <w:szCs w:val="28"/>
-        </w:rPr>
-      </w:pPr>
-    </w:p>
-    <w:p>
-      <w:pPr>
-        <w:pStyle w:val="Prrafodelista"/>
         <w:autoSpaceDE w:val="0"/>
         <w:autoSpaceDN w:val="0"/>
         <w:adjustRightInd w:val="0"/>
@@ -1923,7 +1966,6 @@
           <w:sz w:val="28"/>
           <w:szCs w:val="28"/>
         </w:rPr>
-        <w:lastRenderedPageBreak/>
         <w:t xml:space="preserve">Podemos ocultarnos bajo tierra para no estar continuamente expuestos a sus disparos. Si en un momento dado nos quedamos sin munición (puede verse en el HUD) debemos perder una vida, para que se </w:t>
       </w:r>
       <w:r>
@@ -1998,8 +2040,6 @@
         </w:rPr>
         <w:t>r</w:t>
       </w:r>
-      <w:bookmarkStart w:id="0" w:name="_GoBack"/>
-      <w:bookmarkEnd w:id="0"/>
       <w:r>
         <w:rPr>
           <w:rFonts w:ascii="Comic Sans MS" w:hAnsi="Comic Sans MS"/>
@@ -2026,41 +2066,14 @@
         <w:spacing w:after="0" w:line="240" w:lineRule="auto"/>
         <w:jc w:val="both"/>
       </w:pPr>
-    </w:p>
-    <w:p>
-      <w:pPr>
-        <w:autoSpaceDE w:val="0"/>
-        <w:autoSpaceDN w:val="0"/>
-        <w:adjustRightInd w:val="0"/>
-        <w:spacing w:after="0" w:line="240" w:lineRule="auto"/>
-        <w:jc w:val="both"/>
-      </w:pPr>
-    </w:p>
-    <w:p>
-      <w:pPr>
-        <w:autoSpaceDE w:val="0"/>
-        <w:autoSpaceDN w:val="0"/>
-        <w:adjustRightInd w:val="0"/>
-        <w:spacing w:after="0" w:line="240" w:lineRule="auto"/>
-        <w:jc w:val="both"/>
-      </w:pPr>
       <w:r>
         <w:pict>
-          <v:shape id="_x0000_i1029" type="#_x0000_t136" style="width:257.25pt;height:33.75pt" fillcolor="red" strokecolor="black [3213]">
+          <v:shape id="_x0000_i1029" type="#_x0000_t136" style="width:257.25pt;height:30pt" fillcolor="red" strokecolor="black [3213]">
             <v:shadow on="t" color="red" offset="1pt,4pt" offset2="-2pt,4pt"/>
             <v:textpath style="font-family:&quot;Comic Sans MS&quot;;v-text-kern:t" trim="t" fitpath="t" string="5.- Riesgos "/>
           </v:shape>
         </w:pict>
       </w:r>
-    </w:p>
-    <w:p>
-      <w:pPr>
-        <w:autoSpaceDE w:val="0"/>
-        <w:autoSpaceDN w:val="0"/>
-        <w:adjustRightInd w:val="0"/>
-        <w:spacing w:after="0" w:line="240" w:lineRule="auto"/>
-        <w:jc w:val="both"/>
-      </w:pPr>
     </w:p>
     <w:p>
       <w:pPr>
@@ -2099,19 +2112,6 @@
     <w:p>
       <w:pPr>
         <w:pStyle w:val="Prrafodelista"/>
-        <w:autoSpaceDE w:val="0"/>
-        <w:autoSpaceDN w:val="0"/>
-        <w:adjustRightInd w:val="0"/>
-        <w:spacing w:after="0" w:line="240" w:lineRule="auto"/>
-        <w:jc w:val="both"/>
-        <w:rPr>
-          <w:rFonts w:ascii="Comic Sans MS" w:hAnsi="Comic Sans MS"/>
-        </w:rPr>
-      </w:pPr>
-    </w:p>
-    <w:p>
-      <w:pPr>
-        <w:pStyle w:val="Prrafodelista"/>
         <w:numPr>
           <w:ilvl w:val="0"/>
           <w:numId w:val="4"/>
@@ -2198,7 +2198,189 @@
           <w:sz w:val="28"/>
           <w:szCs w:val="28"/>
         </w:rPr>
-        <w:t xml:space="preserve"> los personajes,….</w:t>
+        <w:t xml:space="preserve"> los personajes</w:t>
+      </w:r>
+      <w:r>
+        <w:rPr>
+          <w:rFonts w:ascii="Comic Sans MS" w:hAnsi="Comic Sans MS"/>
+          <w:sz w:val="28"/>
+          <w:szCs w:val="28"/>
+        </w:rPr>
+        <w:t>.</w:t>
+      </w:r>
+    </w:p>
+    <w:p>
+      <w:pPr>
+        <w:pStyle w:val="Prrafodelista"/>
+        <w:rPr>
+          <w:rFonts w:ascii="Comic Sans MS" w:hAnsi="Comic Sans MS"/>
+        </w:rPr>
+      </w:pPr>
+    </w:p>
+    <w:p>
+      <w:pPr>
+        <w:pStyle w:val="Prrafodelista"/>
+        <w:autoSpaceDE w:val="0"/>
+        <w:autoSpaceDN w:val="0"/>
+        <w:adjustRightInd w:val="0"/>
+        <w:spacing w:after="0" w:line="240" w:lineRule="auto"/>
+        <w:ind w:left="0"/>
+        <w:jc w:val="both"/>
+      </w:pPr>
+      <w:r>
+        <w:pict>
+          <v:shape id="_x0000_i1030" type="#_x0000_t136" style="width:257.25pt;height:26.25pt" fillcolor="red" strokecolor="black [3213]">
+            <v:shadow on="t" color="red" offset="1pt,4pt" offset2="-2pt,4pt"/>
+            <v:textpath style="font-family:&quot;Comic Sans MS&quot;;v-text-kern:t" trim="t" fitpath="t" string="6.- Recursos "/>
+          </v:shape>
+        </w:pict>
+      </w:r>
+    </w:p>
+    <w:p>
+      <w:pPr>
+        <w:pStyle w:val="Prrafodelista"/>
+        <w:autoSpaceDE w:val="0"/>
+        <w:autoSpaceDN w:val="0"/>
+        <w:adjustRightInd w:val="0"/>
+        <w:spacing w:after="0" w:line="240" w:lineRule="auto"/>
+        <w:ind w:left="0"/>
+        <w:jc w:val="both"/>
+      </w:pPr>
+    </w:p>
+    <w:p>
+      <w:pPr>
+        <w:pStyle w:val="Prrafodelista"/>
+        <w:numPr>
+          <w:ilvl w:val="0"/>
+          <w:numId w:val="5"/>
+        </w:numPr>
+        <w:autoSpaceDE w:val="0"/>
+        <w:autoSpaceDN w:val="0"/>
+        <w:adjustRightInd w:val="0"/>
+        <w:spacing w:after="0" w:line="240" w:lineRule="auto"/>
+        <w:jc w:val="both"/>
+        <w:rPr>
+          <w:rFonts w:ascii="Comic Sans MS" w:hAnsi="Comic Sans MS"/>
+          <w:sz w:val="28"/>
+          <w:szCs w:val="28"/>
+        </w:rPr>
+      </w:pPr>
+      <w:r>
+        <w:rPr>
+          <w:rFonts w:ascii="Comic Sans MS" w:hAnsi="Comic Sans MS"/>
+          <w:sz w:val="28"/>
+          <w:szCs w:val="28"/>
+        </w:rPr>
+        <w:t xml:space="preserve">Tanto los </w:t>
+      </w:r>
+      <w:proofErr w:type="spellStart"/>
+      <w:r>
+        <w:rPr>
+          <w:rFonts w:ascii="Comic Sans MS" w:hAnsi="Comic Sans MS"/>
+          <w:sz w:val="28"/>
+          <w:szCs w:val="28"/>
+        </w:rPr>
+        <w:t>sprites</w:t>
+      </w:r>
+      <w:proofErr w:type="spellEnd"/>
+      <w:r>
+        <w:rPr>
+          <w:rFonts w:ascii="Comic Sans MS" w:hAnsi="Comic Sans MS"/>
+          <w:sz w:val="28"/>
+          <w:szCs w:val="28"/>
+        </w:rPr>
+        <w:t xml:space="preserve"> de los personajes como las animaciones de los mismos, están creados a mano.</w:t>
+      </w:r>
+    </w:p>
+    <w:p>
+      <w:pPr>
+        <w:pStyle w:val="Prrafodelista"/>
+        <w:numPr>
+          <w:ilvl w:val="0"/>
+          <w:numId w:val="5"/>
+        </w:numPr>
+        <w:autoSpaceDE w:val="0"/>
+        <w:autoSpaceDN w:val="0"/>
+        <w:adjustRightInd w:val="0"/>
+        <w:spacing w:after="0" w:line="240" w:lineRule="auto"/>
+        <w:jc w:val="both"/>
+        <w:rPr>
+          <w:rFonts w:ascii="Comic Sans MS" w:hAnsi="Comic Sans MS"/>
+          <w:sz w:val="28"/>
+          <w:szCs w:val="28"/>
+        </w:rPr>
+      </w:pPr>
+      <w:r>
+        <w:rPr>
+          <w:rFonts w:ascii="Comic Sans MS" w:hAnsi="Comic Sans MS"/>
+          <w:sz w:val="28"/>
+          <w:szCs w:val="28"/>
+        </w:rPr>
+        <w:t>La música del nivel 1 y del nivel 2 y la del nivel final, pertenecen al juego “</w:t>
+      </w:r>
+      <w:proofErr w:type="spellStart"/>
+      <w:r>
+        <w:rPr>
+          <w:rFonts w:ascii="Comic Sans MS" w:hAnsi="Comic Sans MS"/>
+          <w:sz w:val="28"/>
+          <w:szCs w:val="28"/>
+        </w:rPr>
+        <w:t>Zombies</w:t>
+      </w:r>
+      <w:proofErr w:type="spellEnd"/>
+      <w:r>
+        <w:rPr>
+          <w:rFonts w:ascii="Comic Sans MS" w:hAnsi="Comic Sans MS"/>
+          <w:sz w:val="28"/>
+          <w:szCs w:val="28"/>
+        </w:rPr>
+        <w:t xml:space="preserve"> ate </w:t>
+      </w:r>
+      <w:proofErr w:type="spellStart"/>
+      <w:r>
+        <w:rPr>
+          <w:rFonts w:ascii="Comic Sans MS" w:hAnsi="Comic Sans MS"/>
+          <w:sz w:val="28"/>
+          <w:szCs w:val="28"/>
+        </w:rPr>
+        <w:t>my</w:t>
+      </w:r>
+      <w:proofErr w:type="spellEnd"/>
+      <w:r>
+        <w:rPr>
+          <w:rFonts w:ascii="Comic Sans MS" w:hAnsi="Comic Sans MS"/>
+          <w:sz w:val="28"/>
+          <w:szCs w:val="28"/>
+        </w:rPr>
+        <w:t xml:space="preserve"> </w:t>
+      </w:r>
+      <w:proofErr w:type="spellStart"/>
+      <w:r>
+        <w:rPr>
+          <w:rFonts w:ascii="Comic Sans MS" w:hAnsi="Comic Sans MS"/>
+          <w:sz w:val="28"/>
+          <w:szCs w:val="28"/>
+        </w:rPr>
+        <w:t>neighbor</w:t>
+      </w:r>
+      <w:r>
+        <w:rPr>
+          <w:rFonts w:ascii="Comic Sans MS" w:hAnsi="Comic Sans MS"/>
+          <w:sz w:val="28"/>
+          <w:szCs w:val="28"/>
+        </w:rPr>
+        <w:t>s</w:t>
+      </w:r>
+      <w:bookmarkStart w:id="0" w:name="_GoBack"/>
+      <w:bookmarkEnd w:id="0"/>
+      <w:proofErr w:type="spellEnd"/>
+      <w:r>
+        <w:rPr>
+          <w:rFonts w:ascii="Comic Sans MS" w:hAnsi="Comic Sans MS"/>
+          <w:sz w:val="28"/>
+          <w:szCs w:val="28"/>
+        </w:rPr>
+        <w:t>”.</w:t>
       </w:r>
     </w:p>
     <w:sectPr>
@@ -2601,6 +2783,121 @@
     </w:lvl>
   </w:abstractNum>
   <w:abstractNum w:abstractNumId="2">
+    <w:nsid w:val="250A3A5E"/>
+    <w:multiLevelType w:val="hybridMultilevel"/>
+    <w:tmpl w:val="E6F604C0"/>
+    <w:lvl w:ilvl="0" w:tplc="81AAC776">
+      <w:start w:val="1"/>
+      <w:numFmt w:val="bullet"/>
+      <w:lvlText w:val=""/>
+      <w:lvlJc w:val="left"/>
+      <w:pPr>
+        <w:ind w:left="720" w:hanging="360"/>
+      </w:pPr>
+      <w:rPr>
+        <w:rFonts w:ascii="Symbol" w:hAnsi="Symbol" w:hint="default"/>
+        <w:sz w:val="22"/>
+        <w:szCs w:val="22"/>
+      </w:rPr>
+    </w:lvl>
+    <w:lvl w:ilvl="1" w:tplc="0C0A0003" w:tentative="1">
+      <w:start w:val="1"/>
+      <w:numFmt w:val="bullet"/>
+      <w:lvlText w:val="o"/>
+      <w:lvlJc w:val="left"/>
+      <w:pPr>
+        <w:ind w:left="1440" w:hanging="360"/>
+      </w:pPr>
+      <w:rPr>
+        <w:rFonts w:ascii="Courier New" w:hAnsi="Courier New" w:cs="Courier New" w:hint="default"/>
+      </w:rPr>
+    </w:lvl>
+    <w:lvl w:ilvl="2" w:tplc="0C0A0005" w:tentative="1">
+      <w:start w:val="1"/>
+      <w:numFmt w:val="bullet"/>
+      <w:lvlText w:val=""/>
+      <w:lvlJc w:val="left"/>
+      <w:pPr>
+        <w:ind w:left="2160" w:hanging="360"/>
+      </w:pPr>
+      <w:rPr>
+        <w:rFonts w:ascii="Wingdings" w:hAnsi="Wingdings" w:hint="default"/>
+      </w:rPr>
+    </w:lvl>
+    <w:lvl w:ilvl="3" w:tplc="0C0A0001" w:tentative="1">
+      <w:start w:val="1"/>
+      <w:numFmt w:val="bullet"/>
+      <w:lvlText w:val=""/>
+      <w:lvlJc w:val="left"/>
+      <w:pPr>
+        <w:ind w:left="2880" w:hanging="360"/>
+      </w:pPr>
+      <w:rPr>
+        <w:rFonts w:ascii="Symbol" w:hAnsi="Symbol" w:hint="default"/>
+      </w:rPr>
+    </w:lvl>
+    <w:lvl w:ilvl="4" w:tplc="0C0A0003" w:tentative="1">
+      <w:start w:val="1"/>
+      <w:numFmt w:val="bullet"/>
+      <w:lvlText w:val="o"/>
+      <w:lvlJc w:val="left"/>
+      <w:pPr>
+        <w:ind w:left="3600" w:hanging="360"/>
+      </w:pPr>
+      <w:rPr>
+        <w:rFonts w:ascii="Courier New" w:hAnsi="Courier New" w:cs="Courier New" w:hint="default"/>
+      </w:rPr>
+    </w:lvl>
+    <w:lvl w:ilvl="5" w:tplc="0C0A0005" w:tentative="1">
+      <w:start w:val="1"/>
+      <w:numFmt w:val="bullet"/>
+      <w:lvlText w:val=""/>
+      <w:lvlJc w:val="left"/>
+      <w:pPr>
+        <w:ind w:left="4320" w:hanging="360"/>
+      </w:pPr>
+      <w:rPr>
+        <w:rFonts w:ascii="Wingdings" w:hAnsi="Wingdings" w:hint="default"/>
+      </w:rPr>
+    </w:lvl>
+    <w:lvl w:ilvl="6" w:tplc="0C0A0001" w:tentative="1">
+      <w:start w:val="1"/>
+      <w:numFmt w:val="bullet"/>
+      <w:lvlText w:val=""/>
+      <w:lvlJc w:val="left"/>
+      <w:pPr>
+        <w:ind w:left="5040" w:hanging="360"/>
+      </w:pPr>
+      <w:rPr>
+        <w:rFonts w:ascii="Symbol" w:hAnsi="Symbol" w:hint="default"/>
+      </w:rPr>
+    </w:lvl>
+    <w:lvl w:ilvl="7" w:tplc="0C0A0003" w:tentative="1">
+      <w:start w:val="1"/>
+      <w:numFmt w:val="bullet"/>
+      <w:lvlText w:val="o"/>
+      <w:lvlJc w:val="left"/>
+      <w:pPr>
+        <w:ind w:left="5760" w:hanging="360"/>
+      </w:pPr>
+      <w:rPr>
+        <w:rFonts w:ascii="Courier New" w:hAnsi="Courier New" w:cs="Courier New" w:hint="default"/>
+      </w:rPr>
+    </w:lvl>
+    <w:lvl w:ilvl="8" w:tplc="0C0A0005" w:tentative="1">
+      <w:start w:val="1"/>
+      <w:numFmt w:val="bullet"/>
+      <w:lvlText w:val=""/>
+      <w:lvlJc w:val="left"/>
+      <w:pPr>
+        <w:ind w:left="6480" w:hanging="360"/>
+      </w:pPr>
+      <w:rPr>
+        <w:rFonts w:ascii="Wingdings" w:hAnsi="Wingdings" w:hint="default"/>
+      </w:rPr>
+    </w:lvl>
+  </w:abstractNum>
+  <w:abstractNum w:abstractNumId="3">
     <w:nsid w:val="30C24138"/>
     <w:multiLevelType w:val="hybridMultilevel"/>
     <w:tmpl w:val="9CF277C2"/>
@@ -2713,7 +3010,7 @@
       </w:rPr>
     </w:lvl>
   </w:abstractNum>
-  <w:abstractNum w:abstractNumId="3">
+  <w:abstractNum w:abstractNumId="4">
     <w:nsid w:val="33B13AC3"/>
     <w:multiLevelType w:val="hybridMultilevel"/>
     <w:tmpl w:val="F93AD6E0"/>
@@ -2830,13 +3127,16 @@
     <w:abstractNumId w:val="0"/>
   </w:num>
   <w:num w:numId="2">
-    <w:abstractNumId w:val="2"/>
+    <w:abstractNumId w:val="3"/>
   </w:num>
   <w:num w:numId="3">
     <w:abstractNumId w:val="1"/>
   </w:num>
   <w:num w:numId="4">
-    <w:abstractNumId w:val="3"/>
+    <w:abstractNumId w:val="4"/>
+  </w:num>
+  <w:num w:numId="5">
+    <w:abstractNumId w:val="2"/>
   </w:num>
 </w:numbering>
 </file>
@@ -3595,7 +3895,7 @@
 </file>
 
 <file path=customXml/itemProps1.xml><?xml version="1.0" encoding="utf-8"?>
-<ds:datastoreItem xmlns:ds="http://schemas.openxmlformats.org/officeDocument/2006/customXml" ds:itemID="{B0F6E701-4068-4736-870B-C40737916D49}">
+<ds:datastoreItem xmlns:ds="http://schemas.openxmlformats.org/officeDocument/2006/customXml" ds:itemID="{4A2CEEA3-C6CB-4FEB-8332-1FAE5B7F899A}">
   <ds:schemaRefs>
     <ds:schemaRef ds:uri="http://schemas.openxmlformats.org/officeDocument/2006/bibliography"/>
   </ds:schemaRefs>

</xml_diff>